<commit_message>
Material page content change.
</commit_message>
<xml_diff>
--- a/素材/textdocs/v2/material_xc.docx
+++ b/素材/textdocs/v2/material_xc.docx
@@ -1,6 +1,6 @@
 
 <file path=word/document.xml><?xml version="1.0" encoding="utf-8"?>
-<w:document xmlns:wpc="http://schemas.microsoft.com/office/word/2010/wordprocessingCanvas" xmlns:cx="http://schemas.microsoft.com/office/drawing/2014/chartex" xmlns:cx1="http://schemas.microsoft.com/office/drawing/2015/9/8/chartex" xmlns:cx2="http://schemas.microsoft.com/office/drawing/2015/10/21/chartex" xmlns:cx3="http://schemas.microsoft.com/office/drawing/2016/5/9/chartex" xmlns:cx4="http://schemas.microsoft.com/office/drawing/2016/5/10/chartex" xmlns:cx5="http://schemas.microsoft.com/office/drawing/2016/5/11/chartex" xmlns:cx6="http://schemas.microsoft.com/office/drawing/2016/5/12/chartex" xmlns:cx7="http://schemas.microsoft.com/office/drawing/2016/5/13/chartex" xmlns:cx8="http://schemas.microsoft.com/office/drawing/2016/5/14/chartex" xmlns:mc="http://schemas.openxmlformats.org/markup-compatibility/2006" xmlns:aink="http://schemas.microsoft.com/office/drawing/2016/ink" xmlns:o="urn:schemas-microsoft-com:office:office" xmlns:r="http://schemas.openxmlformats.org/officeDocument/2006/relationships" xmlns:m="http://schemas.openxmlformats.org/officeDocument/2006/math" xmlns:v="urn:schemas-microsoft-com:vml" xmlns:wp14="http://schemas.microsoft.com/office/word/2010/wordprocessingDrawing" xmlns:wp="http://schemas.openxmlformats.org/drawingml/2006/wordprocessingDrawing" xmlns:w10="urn:schemas-microsoft-com:office:word" xmlns:w="http://schemas.openxmlformats.org/wordprocessingml/2006/main" xmlns:w14="http://schemas.microsoft.com/office/word/2010/wordml" xmlns:w15="http://schemas.microsoft.com/office/word/2012/wordml" xmlns:w16se="http://schemas.microsoft.com/office/word/2015/wordml/symex" xmlns:wpg="http://schemas.microsoft.com/office/word/2010/wordprocessingGroup" xmlns:wpi="http://schemas.microsoft.com/office/word/2010/wordprocessingInk" xmlns:wne="http://schemas.microsoft.com/office/word/2006/wordml" xmlns:wps="http://schemas.microsoft.com/office/word/2010/wordprocessingShape" mc:Ignorable="w14 w15 w16se wp14">
+<w:document xmlns:wpc="http://schemas.microsoft.com/office/word/2010/wordprocessingCanvas" xmlns:mo="http://schemas.microsoft.com/office/mac/office/2008/main" xmlns:mc="http://schemas.openxmlformats.org/markup-compatibility/2006" xmlns:mv="urn:schemas-microsoft-com:mac:vml" xmlns:o="urn:schemas-microsoft-com:office:office" xmlns:r="http://schemas.openxmlformats.org/officeDocument/2006/relationships" xmlns:m="http://schemas.openxmlformats.org/officeDocument/2006/math" xmlns:v="urn:schemas-microsoft-com:vml" xmlns:wp14="http://schemas.microsoft.com/office/word/2010/wordprocessingDrawing" xmlns:wp="http://schemas.openxmlformats.org/drawingml/2006/wordprocessingDrawing" xmlns:w10="urn:schemas-microsoft-com:office:word" xmlns:w="http://schemas.openxmlformats.org/wordprocessingml/2006/main" xmlns:w14="http://schemas.microsoft.com/office/word/2010/wordml" xmlns:w15="http://schemas.microsoft.com/office/word/2012/wordml" xmlns:wpg="http://schemas.microsoft.com/office/word/2010/wordprocessingGroup" xmlns:wpi="http://schemas.microsoft.com/office/word/2010/wordprocessingInk" xmlns:wne="http://schemas.microsoft.com/office/word/2006/wordml" xmlns:wps="http://schemas.microsoft.com/office/word/2010/wordprocessingShape" mc:Ignorable="w14 w15 wp14">
   <w:body>
     <w:p>
       <w:pPr>
@@ -10,6 +10,7 @@
           <w:lang w:val="en"/>
         </w:rPr>
       </w:pPr>
+      <w:proofErr w:type="spellStart"/>
       <w:r>
         <w:rPr>
           <w:rFonts w:eastAsia="Times New Roman"/>
@@ -17,14 +18,23 @@
         </w:rPr>
         <w:t>Haematococcus</w:t>
       </w:r>
+      <w:proofErr w:type="spellEnd"/>
       <w:r>
         <w:rPr>
           <w:rFonts w:eastAsia="Times New Roman"/>
           <w:lang w:val="en"/>
         </w:rPr>
         <w:br/>
+      </w:r>
+      <w:proofErr w:type="spellStart"/>
+      <w:r>
+        <w:rPr>
+          <w:rFonts w:eastAsia="Times New Roman"/>
+          <w:lang w:val="en"/>
+        </w:rPr>
         <w:t>Pluvialis</w:t>
       </w:r>
+      <w:proofErr w:type="spellEnd"/>
       <w:r>
         <w:rPr>
           <w:rFonts w:eastAsia="Times New Roman"/>
@@ -136,18 +146,54 @@
         <w:br/>
       </w:r>
       <w:r>
-        <w:t>We produce 100% natural astaxanthin from Heamatococcus pluvialis with the highest quality standards throughout a holistic production line. Microal</w:t>
-      </w:r>
-      <w:bookmarkStart w:id="0" w:name="_GoBack"/>
-      <w:bookmarkEnd w:id="0"/>
-      <w:r>
-        <w:t>gae biomass is cultivated in closed tubular photobioreactors with highly purified water</w:t>
-      </w:r>
+        <w:t xml:space="preserve">We produce 100% natural </w:t>
+      </w:r>
+      <w:proofErr w:type="spellStart"/>
+      <w:r>
+        <w:t>astaxanthin</w:t>
+      </w:r>
+      <w:proofErr w:type="spellEnd"/>
+      <w:r>
+        <w:t xml:space="preserve"> from </w:t>
+      </w:r>
+      <w:proofErr w:type="spellStart"/>
+      <w:r>
+        <w:t>Heamatococcus</w:t>
+      </w:r>
+      <w:proofErr w:type="spellEnd"/>
       <w:r>
         <w:t xml:space="preserve"> </w:t>
       </w:r>
-      <w:r>
-        <w:t xml:space="preserve">and CO2 to guarantee a contamination-free environment. We are dedicated to </w:t>
+      <w:proofErr w:type="spellStart"/>
+      <w:r>
+        <w:t>pluvialis</w:t>
+      </w:r>
+      <w:proofErr w:type="spellEnd"/>
+      <w:r>
+        <w:t xml:space="preserve"> with the highest quality standards throughout a holistic production line. Microalgae biomass is cultivated in closed tubular </w:t>
+      </w:r>
+      <w:proofErr w:type="spellStart"/>
+      <w:r>
+        <w:t>photobioreactors</w:t>
+      </w:r>
+      <w:proofErr w:type="spellEnd"/>
+      <w:r>
+        <w:t xml:space="preserve"> with highly purified water</w:t>
+      </w:r>
+      <w:r>
+        <w:t xml:space="preserve"> </w:t>
+      </w:r>
+      <w:r>
+        <w:t>and C</w:t>
+      </w:r>
+      <w:r>
+        <w:rPr>
+          <w:rFonts w:hint="eastAsia"/>
+        </w:rPr>
+        <w:t>O2</w:t>
+      </w:r>
+      <w:r>
+        <w:t xml:space="preserve"> to guarantee a contamination-free environment. We are dedicated to </w:t>
       </w:r>
       <w:r>
         <w:rPr>
@@ -162,7 +208,27 @@
         <w:t>ing</w:t>
       </w:r>
       <w:r>
-        <w:t xml:space="preserve"> the world’s highest quality astaxanthin for human consumption with our cutting-edge technologies and rich experience in microalgae products.</w:t>
+        <w:t xml:space="preserve"> the world’s highest quality </w:t>
+      </w:r>
+      <w:proofErr w:type="spellStart"/>
+      <w:r>
+        <w:t>astaxanthin</w:t>
+      </w:r>
+      <w:proofErr w:type="spellEnd"/>
+      <w:r>
+        <w:t xml:space="preserve"> for human consumption with our cutting-edge tec</w:t>
+      </w:r>
+      <w:r>
+        <w:t>hnolog</w:t>
+      </w:r>
+      <w:r>
+        <w:rPr>
+          <w:rFonts w:hint="eastAsia"/>
+        </w:rPr>
+        <w:t>ies</w:t>
+      </w:r>
+      <w:r>
+        <w:t xml:space="preserve"> and rich experience in microalgae products.</w:t>
       </w:r>
     </w:p>
     <w:p>
@@ -197,7 +263,21 @@
         <w:rPr>
           <w:b/>
         </w:rPr>
-        <w:t xml:space="preserve">’s Highest Quality Astaxanthin Producer </w:t>
+        <w:t xml:space="preserve">’s Highest Quality </w:t>
+      </w:r>
+      <w:proofErr w:type="spellStart"/>
+      <w:r>
+        <w:rPr>
+          <w:b/>
+        </w:rPr>
+        <w:t>Astaxanthin</w:t>
+      </w:r>
+      <w:proofErr w:type="spellEnd"/>
+      <w:r>
+        <w:rPr>
+          <w:b/>
+        </w:rPr>
+        <w:t xml:space="preserve"> Producer </w:t>
       </w:r>
     </w:p>
     <w:p>
@@ -211,7 +291,15 @@
         <w:t>2</w:t>
       </w:r>
       <w:r>
-        <w:t xml:space="preserve"> astaxanthin facility is located in a pristine mountainous area with natural fresh air, </w:t>
+        <w:t xml:space="preserve"> </w:t>
+      </w:r>
+      <w:proofErr w:type="spellStart"/>
+      <w:r>
+        <w:t>astaxanthin</w:t>
+      </w:r>
+      <w:proofErr w:type="spellEnd"/>
+      <w:r>
+        <w:t xml:space="preserve"> facility is located in a pristine mountainous area with natural fresh air, </w:t>
       </w:r>
       <w:r>
         <w:rPr>
@@ -253,19 +341,43 @@
       <w:r>
         <w:t xml:space="preserve">Over 10tons </w:t>
       </w:r>
+      <w:proofErr w:type="spellStart"/>
       <w:r>
         <w:rPr>
           <w:i/>
         </w:rPr>
-        <w:t>Heamatococcus pluvialis</w:t>
-      </w:r>
+        <w:t>Heamatococcus</w:t>
+      </w:r>
+      <w:proofErr w:type="spellEnd"/>
+      <w:r>
+        <w:rPr>
+          <w:i/>
+        </w:rPr>
+        <w:t xml:space="preserve"> </w:t>
+      </w:r>
+      <w:proofErr w:type="spellStart"/>
+      <w:r>
+        <w:rPr>
+          <w:i/>
+        </w:rPr>
+        <w:t>pluvialis</w:t>
+      </w:r>
+      <w:proofErr w:type="spellEnd"/>
       <w:r>
         <w:t xml:space="preserve"> annual production </w:t>
       </w:r>
     </w:p>
     <w:p>
       <w:r>
-        <w:t>Up to 7% astaxanthin concentration in microalgae powder</w:t>
+        <w:t xml:space="preserve">Up to 7% </w:t>
+      </w:r>
+      <w:proofErr w:type="spellStart"/>
+      <w:r>
+        <w:t>astaxanthin</w:t>
+      </w:r>
+      <w:proofErr w:type="spellEnd"/>
+      <w:r>
+        <w:t xml:space="preserve"> concentration in microalgae powder</w:t>
       </w:r>
     </w:p>
     <w:p/>
@@ -308,8 +420,13 @@
     </w:p>
     <w:p>
       <w:r>
-        <w:t>1900m altitude with fresh air and water</w:t>
-      </w:r>
+        <w:t xml:space="preserve">1900m </w:t>
+      </w:r>
+      <w:bookmarkStart w:id="0" w:name="_GoBack"/>
+      <w:r>
+        <w:t>altitude with fresh air and water</w:t>
+      </w:r>
+      <w:bookmarkEnd w:id="0"/>
     </w:p>
     <w:p>
       <w:pPr>
@@ -327,7 +444,7 @@
 </file>
 
 <file path=word/styles.xml><?xml version="1.0" encoding="utf-8"?>
-<w:styles xmlns:mc="http://schemas.openxmlformats.org/markup-compatibility/2006" xmlns:r="http://schemas.openxmlformats.org/officeDocument/2006/relationships" xmlns:w="http://schemas.openxmlformats.org/wordprocessingml/2006/main" xmlns:w14="http://schemas.microsoft.com/office/word/2010/wordml" xmlns:w15="http://schemas.microsoft.com/office/word/2012/wordml" xmlns:w16se="http://schemas.microsoft.com/office/word/2015/wordml/symex" mc:Ignorable="w14 w15 w16se">
+<w:styles xmlns:mc="http://schemas.openxmlformats.org/markup-compatibility/2006" xmlns:r="http://schemas.openxmlformats.org/officeDocument/2006/relationships" xmlns:w="http://schemas.openxmlformats.org/wordprocessingml/2006/main" xmlns:w14="http://schemas.microsoft.com/office/word/2010/wordml" xmlns:w15="http://schemas.microsoft.com/office/word/2012/wordml" mc:Ignorable="w14 w15">
   <w:docDefaults>
     <w:rPrDefault>
       <w:rPr>
@@ -339,7 +456,7 @@
     </w:rPrDefault>
     <w:pPrDefault/>
   </w:docDefaults>
-  <w:latentStyles w:defLockedState="0" w:defUIPriority="99" w:defSemiHidden="0" w:defUnhideWhenUsed="0" w:defQFormat="0" w:count="374">
+  <w:latentStyles w:defLockedState="0" w:defUIPriority="99" w:defSemiHidden="0" w:defUnhideWhenUsed="0" w:defQFormat="0" w:count="382">
     <w:lsdException w:name="Normal" w:uiPriority="0" w:qFormat="1"/>
     <w:lsdException w:name="heading 1" w:uiPriority="9" w:qFormat="1"/>
     <w:lsdException w:name="heading 2" w:semiHidden="1" w:uiPriority="9" w:unhideWhenUsed="1" w:qFormat="1"/>

</xml_diff>